<commit_message>
Modificacion por jesus arcia
</commit_message>
<xml_diff>
--- a/docs/project/Documento Oficial.docx
+++ b/docs/project/Documento Oficial.docx
@@ -15,6 +15,8 @@
           <w:lang w:val="es"/>
         </w:rPr>
       </w:pPr>
+      <w:bookmarkStart w:id="0" w:name="_GoBack"/>
+      <w:bookmarkEnd w:id="0"/>
       <w:r>
         <w:rPr>
           <w:rFonts w:ascii="Arial" w:eastAsia="Arial" w:hAnsi="Arial" w:cs="Arial"/>
@@ -1582,7 +1584,7 @@
           <w:szCs w:val="24"/>
         </w:rPr>
       </w:pPr>
-      <w:bookmarkStart w:id="0" w:name="_Toc40027065"/>
+      <w:bookmarkStart w:id="1" w:name="_Toc40027065"/>
       <w:r>
         <w:rPr>
           <w:rFonts w:ascii="Arial" w:hAnsi="Arial" w:cs="Arial"/>
@@ -1592,6 +1594,7 @@
           <w:sz w:val="24"/>
           <w:szCs w:val="24"/>
         </w:rPr>
+        <w:lastRenderedPageBreak/>
         <w:t>Descripción del Problema</w:t>
       </w:r>
       <w:r>
@@ -1605,7 +1608,7 @@
         </w:rPr>
         <w:t>:</w:t>
       </w:r>
-      <w:bookmarkEnd w:id="0"/>
+      <w:bookmarkEnd w:id="1"/>
       <w:r>
         <w:rPr>
           <w:rFonts w:ascii="Arial" w:hAnsi="Arial" w:cs="Arial"/>
@@ -2053,7 +2056,7 @@
           <w:szCs w:val="24"/>
         </w:rPr>
       </w:pPr>
-      <w:bookmarkStart w:id="1" w:name="_Toc40027066"/>
+      <w:bookmarkStart w:id="2" w:name="_Toc40027066"/>
       <w:r>
         <w:rPr>
           <w:rFonts w:ascii="Arial" w:hAnsi="Arial" w:cs="Arial"/>
@@ -2063,6 +2066,7 @@
           <w:sz w:val="24"/>
           <w:szCs w:val="24"/>
         </w:rPr>
+        <w:lastRenderedPageBreak/>
         <w:t>Metodologí</w:t>
       </w:r>
       <w:r>
@@ -2087,7 +2091,7 @@
         </w:rPr>
         <w:t>.</w:t>
       </w:r>
-      <w:bookmarkEnd w:id="1"/>
+      <w:bookmarkEnd w:id="2"/>
     </w:p>
     <w:p>
       <w:pPr>
@@ -2293,7 +2297,7 @@
           <w:color w:val="000000" w:themeColor="text1"/>
         </w:rPr>
       </w:pPr>
-      <w:bookmarkStart w:id="2" w:name="_Toc40027067"/>
+      <w:bookmarkStart w:id="3" w:name="_Toc40027067"/>
       <w:r>
         <w:rPr>
           <w:rFonts w:ascii="Arial" w:hAnsi="Arial" w:cs="Arial"/>
@@ -2305,7 +2309,7 @@
         </w:rPr>
         <w:t>Definición de ciclo de vida de ciencia de datos:</w:t>
       </w:r>
-      <w:bookmarkEnd w:id="2"/>
+      <w:bookmarkEnd w:id="3"/>
     </w:p>
     <w:p>
       <w:pPr>
@@ -2556,6 +2560,7 @@
           <w:sz w:val="24"/>
           <w:szCs w:val="24"/>
         </w:rPr>
+        <w:lastRenderedPageBreak/>
         <w:t>Esta es una representación visual del ciclo de vida del proceso de ciencia de datos en equipo.</w:t>
       </w:r>
     </w:p>
@@ -2891,6 +2896,7 @@
           <w:sz w:val="24"/>
           <w:szCs w:val="24"/>
         </w:rPr>
+        <w:lastRenderedPageBreak/>
         <w:drawing>
           <wp:inline distT="0" distB="0" distL="0" distR="0" wp14:anchorId="56887FDD" wp14:editId="0F1E5618">
             <wp:extent cx="5573632" cy="3211370"/>
@@ -2952,7 +2958,7 @@
           <w:szCs w:val="24"/>
         </w:rPr>
       </w:pPr>
-      <w:bookmarkStart w:id="3" w:name="_Toc40027068"/>
+      <w:bookmarkStart w:id="4" w:name="_Toc40027068"/>
       <w:r>
         <w:rPr>
           <w:rFonts w:ascii="Arial" w:hAnsi="Arial" w:cs="Arial"/>
@@ -2964,7 +2970,7 @@
         </w:rPr>
         <w:t>Estructura de proyecto estandarizada.</w:t>
       </w:r>
-      <w:bookmarkEnd w:id="3"/>
+      <w:bookmarkEnd w:id="4"/>
     </w:p>
     <w:p>
       <w:pPr>
@@ -3019,7 +3025,16 @@
           <w:sz w:val="24"/>
           <w:szCs w:val="24"/>
         </w:rPr>
-        <w:t>Se proporcionan plantillas para la estructura de carpetas y los documentos necesarios en ubicaciones estándar. Esta estructura de carpetas organiza los archivos que contienen código para la exploración de datos y la extracción de características, y los que registran las iteraciones de los modelos. Estas plantillas permiten a los miembros del equipo comprender el trabajo que otros realizan, y agregar nuevos miembros a los equipos de forma fácil. Las plantillas de documento se pueden ver y actualizar fácilmente en formato de marcado. Use plantillas para proporcionar listas de comprobación con preguntas clave en cada proyecto y de esta forma garantizar que el problema esté bien definido y que los resultados entregados satisfagan la calidad esperada. Algunos ejemplos son:</w:t>
+        <w:t xml:space="preserve">Se proporcionan plantillas para la estructura de carpetas y los documentos necesarios en ubicaciones estándar. Esta estructura de carpetas organiza los archivos que contienen código para la exploración de datos y la extracción de características, y los que registran las iteraciones de los modelos. Estas plantillas permiten a los miembros del equipo comprender el trabajo que otros realizan, y agregar nuevos miembros a los equipos de forma fácil. Las plantillas </w:t>
+      </w:r>
+      <w:r>
+        <w:rPr>
+          <w:rFonts w:ascii="Arial" w:hAnsi="Arial" w:cs="Arial"/>
+          <w:sz w:val="24"/>
+          <w:szCs w:val="24"/>
+        </w:rPr>
+        <w:lastRenderedPageBreak/>
+        <w:t>de documento se pueden ver y actualizar fácilmente en formato de marcado. Use plantillas para proporcionar listas de comprobación con preguntas clave en cada proyecto y de esta forma garantizar que el problema esté bien definido y que los resultados entregados satisfagan la calidad esperada. Algunos ejemplos son:</w:t>
       </w:r>
     </w:p>
     <w:p>
@@ -3273,7 +3288,7 @@
           <w:szCs w:val="24"/>
         </w:rPr>
       </w:pPr>
-      <w:bookmarkStart w:id="4" w:name="_Toc40027069"/>
+      <w:bookmarkStart w:id="5" w:name="_Toc40027069"/>
       <w:r>
         <w:rPr>
           <w:rFonts w:ascii="Arial" w:hAnsi="Arial" w:cs="Arial"/>
@@ -3285,7 +3300,7 @@
         </w:rPr>
         <w:t>Infraestructura y recursos para proyectos de ciencia de datos.</w:t>
       </w:r>
-      <w:bookmarkEnd w:id="4"/>
+      <w:bookmarkEnd w:id="5"/>
     </w:p>
     <w:p>
       <w:pPr>
@@ -3522,7 +3537,16 @@
           <w:sz w:val="24"/>
           <w:szCs w:val="24"/>
         </w:rPr>
-        <w:t>La infraestructura de análisis y almacenamiento, donde se almacenan los conjuntos de datos sin procesar y los procesados, puede estar en la nube o en un entorno local. Esta infraestructura permite un análisis reproducible. También evita la duplicación, lo que puede llevar a incoherencias y costos de infraestructura innecesarios. Se proporcionan herramientas para aprovisionar los recursos compartidos, realizar un seguimiento de ellos y permitir que cada miembro del equipo se conecte a dichos recursos de forma segura. También es una buena práctica pedir a los miembros del proyecto que creen un entorno de proceso coherente. Luego, diferentes miembros del equipo pueden replicar y validar los experimentos.</w:t>
+        <w:t xml:space="preserve">La infraestructura de análisis y almacenamiento, donde se almacenan los conjuntos de datos sin procesar y los procesados, puede estar en la nube o en </w:t>
+      </w:r>
+      <w:r>
+        <w:rPr>
+          <w:rFonts w:ascii="Arial" w:hAnsi="Arial" w:cs="Arial"/>
+          <w:sz w:val="24"/>
+          <w:szCs w:val="24"/>
+        </w:rPr>
+        <w:lastRenderedPageBreak/>
+        <w:t>un entorno local. Esta infraestructura permite un análisis reproducible. También evita la duplicación, lo que puede llevar a incoherencias y costos de infraestructura innecesarios. Se proporcionan herramientas para aprovisionar los recursos compartidos, realizar un seguimiento de ellos y permitir que cada miembro del equipo se conecte a dichos recursos de forma segura. También es una buena práctica pedir a los miembros del proyecto que creen un entorno de proceso coherente. Luego, diferentes miembros del equipo pueden replicar y validar los experimentos.</w:t>
       </w:r>
     </w:p>
     <w:p>
@@ -3623,7 +3647,7 @@
           <w:szCs w:val="24"/>
         </w:rPr>
       </w:pPr>
-      <w:bookmarkStart w:id="5" w:name="_Toc40027070"/>
+      <w:bookmarkStart w:id="6" w:name="_Toc40027070"/>
       <w:r>
         <w:rPr>
           <w:rFonts w:ascii="Arial" w:hAnsi="Arial" w:cs="Arial"/>
@@ -3635,7 +3659,7 @@
         </w:rPr>
         <w:t>Herramientas y utilidades para la ejecución de proyectos.</w:t>
       </w:r>
-      <w:bookmarkEnd w:id="5"/>
+      <w:bookmarkEnd w:id="6"/>
     </w:p>
     <w:p>
       <w:pPr>
@@ -3654,7 +3678,16 @@
           <w:sz w:val="24"/>
           <w:szCs w:val="24"/>
         </w:rPr>
-        <w:t>En la mayoría de las organizaciones la introducción de procesos presenta ciertos desafíos. Las herramientas proporcionadas para implementar el proceso y el ciclo de vida de ciencia de datos ayudan a reducir las barreras a su adopción y la normalizan. TDSP proporciona un conjunto inicial de herramientas y scripts para impulsar la adopción de TDSP dentro de un equipo. También ayuda a automatizar algunas de las tareas comunes del ciclo de vida de ciencia de datos, como la exploración de datos y el modelado de línea de base. Existe una estructura bien definida que se proporciona a los individuos para que contribuyan con herramientas y utilidades compartidas al repositorio de código compartido de su equipo. Estos recursos se pueden aprovechar luego en otros proyectos dentro del equipo o en la organización. TDSP también tiene previsto habilitar las contribuciones de herramientas y utilidades a toda la comunidad. Las utilidades de TDSP se pueden clonar desde GitHub.</w:t>
+        <w:t xml:space="preserve">En la mayoría de las organizaciones la introducción de procesos presenta ciertos desafíos. Las herramientas proporcionadas para implementar el proceso y el ciclo de vida de ciencia de datos ayudan a reducir las barreras a su adopción y la normalizan. TDSP proporciona un conjunto inicial de herramientas y scripts para impulsar la adopción de TDSP dentro de un equipo. También ayuda a automatizar algunas de las tareas comunes del ciclo de vida de ciencia de datos, como la exploración de datos y el modelado de línea de base. Existe una estructura bien definida que se proporciona a los individuos </w:t>
+      </w:r>
+      <w:r>
+        <w:rPr>
+          <w:rFonts w:ascii="Arial" w:hAnsi="Arial" w:cs="Arial"/>
+          <w:sz w:val="24"/>
+          <w:szCs w:val="24"/>
+        </w:rPr>
+        <w:lastRenderedPageBreak/>
+        <w:t>para que contribuyan con herramientas y utilidades compartidas al repositorio de código compartido de su equipo. Estos recursos se pueden aprovechar luego en otros proyectos dentro del equipo o en la organización. TDSP también tiene previsto habilitar las contribuciones de herramientas y utilidades a toda la comunidad. Las utilidades de TDSP se pueden clonar desde GitHub.</w:t>
       </w:r>
     </w:p>
     <w:p>
@@ -3684,7 +3717,7 @@
         </w:numPr>
         <w:spacing w:line="360" w:lineRule="auto"/>
       </w:pPr>
-      <w:bookmarkStart w:id="6" w:name="_Toc40027071"/>
+      <w:bookmarkStart w:id="7" w:name="_Toc40027071"/>
       <w:r>
         <w:rPr>
           <w:rFonts w:ascii="Arial" w:hAnsi="Arial" w:cs="Arial"/>
@@ -3694,6 +3727,7 @@
           <w:sz w:val="24"/>
           <w:szCs w:val="24"/>
         </w:rPr>
+        <w:lastRenderedPageBreak/>
         <w:t>Aplicando la metodología “</w:t>
       </w:r>
       <w:r>
@@ -3720,7 +3754,7 @@
         </w:rPr>
         <w:t>” al proyecto integrador.</w:t>
       </w:r>
-      <w:bookmarkEnd w:id="6"/>
+      <w:bookmarkEnd w:id="7"/>
     </w:p>
     <w:p>
       <w:pPr>
@@ -3739,7 +3773,7 @@
           <w:szCs w:val="24"/>
         </w:rPr>
       </w:pPr>
-      <w:bookmarkStart w:id="7" w:name="_Toc40027072"/>
+      <w:bookmarkStart w:id="8" w:name="_Toc40027072"/>
       <w:r>
         <w:rPr>
           <w:rFonts w:ascii="Arial" w:hAnsi="Arial" w:cs="Arial"/>
@@ -3751,7 +3785,7 @@
         </w:rPr>
         <w:t>Ciclo de vida</w:t>
       </w:r>
-      <w:bookmarkEnd w:id="7"/>
+      <w:bookmarkEnd w:id="8"/>
     </w:p>
     <w:p>
       <w:pPr>
@@ -3811,7 +3845,7 @@
           <w:color w:val="000000" w:themeColor="text1"/>
         </w:rPr>
       </w:pPr>
-      <w:bookmarkStart w:id="8" w:name="_Toc40027073"/>
+      <w:bookmarkStart w:id="9" w:name="_Toc40027073"/>
       <w:r>
         <w:rPr>
           <w:rFonts w:ascii="Arial" w:hAnsi="Arial" w:cs="Arial"/>
@@ -3830,7 +3864,7 @@
         </w:rPr>
         <w:t>o</w:t>
       </w:r>
-      <w:bookmarkEnd w:id="8"/>
+      <w:bookmarkEnd w:id="9"/>
     </w:p>
     <w:p>
       <w:pPr>
@@ -6898,7 +6932,7 @@
 </file>
 
 <file path=customXml/itemProps1.xml><?xml version="1.0" encoding="utf-8"?>
-<ds:datastoreItem xmlns:ds="http://schemas.openxmlformats.org/officeDocument/2006/customXml" ds:itemID="{D66022EE-842B-4BA9-A007-75087BB923B6}">
+<ds:datastoreItem xmlns:ds="http://schemas.openxmlformats.org/officeDocument/2006/customXml" ds:itemID="{CFD7A6B2-0A49-489F-9668-632B10BAD476}">
   <ds:schemaRefs>
     <ds:schemaRef ds:uri="http://schemas.openxmlformats.org/officeDocument/2006/bibliography"/>
   </ds:schemaRefs>

</xml_diff>